<commit_message>
last commit before pushing to private repository
</commit_message>
<xml_diff>
--- a/Tehničko veleučilište u Zagrebu.docx
+++ b/Tehničko veleučilište u Zagrebu.docx
@@ -964,7 +964,13 @@
         <w:t xml:space="preserve"> obliku.  Prijetvorba tekstova iz tiskanog u digitalni oblik ostvaruje se optičkim prepoznavanjem znakova (eng. Optical Character Recognition, OCR</w:t>
       </w:r>
       <w:r>
-        <w:t>). OCR uključuje računalni softver koji sliku otisnutog teksta, koja se najčešće učitava skenerom, pretvara u neke od standardnih kodnih shema kao što su ASCII ili UTF-8.</w:t>
+        <w:t>). OCR uključuje računalni softver k</w:t>
+      </w:r>
+      <w:r>
+        <w:t>oji sliku otisnutog teksta,</w:t>
+      </w:r>
+      <w:r>
+        <w:t xml:space="preserve"> najčešće učitava skenerom, pretvara u neke od standardnih kodnih shema kao što su ASCII ili UTF-8.</w:t>
       </w:r>
       <w:r>
         <w:t xml:space="preserve"> Prepoznavanje govora (engl. Speech recognition) pretvara ljudski govor u tekst, za rješavanje tog izazova potreban je inter-disciplinarni pristup koji obuhvaća lingvistiku, računalstvo i elektrotehniku. </w:t>
@@ -974,15 +980,32 @@
       </w:r>
       <w:r>
         <w:t>vome radu odnosi na</w:t>
+      </w:r>
+      <w:r>
+        <w:t xml:space="preserve"> digitalne podatke.</w:t>
+      </w:r>
+      <w:r>
+        <w:t xml:space="preserve"> </w:t>
+      </w:r>
+    </w:p>
+    <w:p>
+      <w:r>
+        <w:t xml:space="preserve">Dostupnost i količina podataka na webu omogućava automatsko prikupljanje i spremanje željenih podataka. Za analizu sadržaja kao što su članci koji dolaze sa raznih portala najbolje je upotrijebiti metodu </w:t>
+      </w:r>
+      <w:r>
+        <w:rPr>
+          <w:i/>
+        </w:rPr>
+        <w:t>web-crawling</w:t>
+      </w:r>
+      <w:r>
+        <w:rPr>
+          <w:i/>
+        </w:rPr>
+        <w:t xml:space="preserve">. </w:t>
       </w:r>
       <w:bookmarkStart w:id="2" w:name="_GoBack"/>
       <w:bookmarkEnd w:id="2"/>
-      <w:r>
-        <w:t xml:space="preserve"> digitalne podatke.</w:t>
-      </w:r>
-      <w:r>
-        <w:t xml:space="preserve"> </w:t>
-      </w:r>
     </w:p>
     <w:p>
       <w:pPr>
@@ -2694,7 +2717,7 @@
 </file>
 
 <file path=customXml/itemProps1.xml><?xml version="1.0" encoding="utf-8"?>
-<ds:datastoreItem xmlns:ds="http://schemas.openxmlformats.org/officeDocument/2006/customXml" ds:itemID="{DD8C54C8-357F-45F6-848C-41D7391C93A2}">
+<ds:datastoreItem xmlns:ds="http://schemas.openxmlformats.org/officeDocument/2006/customXml" ds:itemID="{F05C9820-4E65-413D-B07B-5E485A6BABBB}">
   <ds:schemaRefs>
     <ds:schemaRef ds:uri="http://schemas.openxmlformats.org/officeDocument/2006/bibliography"/>
   </ds:schemaRefs>

</xml_diff>

<commit_message>
Facebook Graph API poglavlje
</commit_message>
<xml_diff>
--- a/Tehničko veleučilište u Zagrebu.docx
+++ b/Tehničko veleučilište u Zagrebu.docx
@@ -496,7 +496,7 @@
       <w:hyperlink w:anchor="__RefHeading___Toc333_1326856321">
         <w:r>
           <w:rPr>
-            <w:rStyle w:val="Style"/>
+            <w:rStyle w:val="IndexLink"/>
           </w:rPr>
           <w:t>Uvod</w:t>
           <w:tab/>
@@ -515,7 +515,7 @@
       <w:hyperlink w:anchor="__RefHeading___Toc335_1326856321">
         <w:r>
           <w:rPr>
-            <w:rStyle w:val="Style"/>
+            <w:rStyle w:val="IndexLink"/>
           </w:rPr>
           <w:t>Prikupljanje podataka</w:t>
           <w:tab/>
@@ -534,7 +534,7 @@
       <w:hyperlink w:anchor="__RefHeading___Toc337_1326856321">
         <w:r>
           <w:rPr>
-            <w:rStyle w:val="Style"/>
+            <w:rStyle w:val="IndexLink"/>
           </w:rPr>
           <w:t>Scrapy</w:t>
           <w:tab/>
@@ -553,7 +553,7 @@
       <w:hyperlink w:anchor="__RefHeading___Toc200_166527635">
         <w:r>
           <w:rPr>
-            <w:rStyle w:val="Style"/>
+            <w:rStyle w:val="IndexLink"/>
           </w:rPr>
           <w:t>Arhitektura sustava</w:t>
           <w:tab/>
@@ -572,7 +572,7 @@
       <w:hyperlink w:anchor="__RefHeading___Toc202_166527635">
         <w:r>
           <w:rPr>
-            <w:rStyle w:val="Style"/>
+            <w:rStyle w:val="IndexLink"/>
           </w:rPr>
           <w:t>Spiders</w:t>
           <w:tab/>
@@ -591,7 +591,7 @@
       <w:hyperlink w:anchor="__RefHeading___Toc339_1326856321">
         <w:r>
           <w:rPr>
-            <w:rStyle w:val="Style"/>
+            <w:rStyle w:val="IndexLink"/>
           </w:rPr>
           <w:t>Natural language toolkit – Python biblioteka</w:t>
           <w:tab/>
@@ -610,7 +610,7 @@
       <w:hyperlink w:anchor="__RefHeading___Toc341_1326856321">
         <w:r>
           <w:rPr>
-            <w:rStyle w:val="Style"/>
+            <w:rStyle w:val="IndexLink"/>
           </w:rPr>
           <w:t>Opojavničenje / Tokenizing</w:t>
           <w:tab/>
@@ -629,7 +629,7 @@
       <w:hyperlink w:anchor="__RefHeading___Toc343_1326856321">
         <w:r>
           <w:rPr>
-            <w:rStyle w:val="Style"/>
+            <w:rStyle w:val="IndexLink"/>
           </w:rPr>
           <w:t>NLTK Tokenizer modul</w:t>
           <w:tab/>
@@ -648,7 +648,7 @@
       <w:hyperlink w:anchor="__RefHeading___Toc345_1326856321">
         <w:r>
           <w:rPr>
-            <w:rStyle w:val="Style"/>
+            <w:rStyle w:val="IndexLink"/>
           </w:rPr>
           <w:t>TweetTokenizer</w:t>
           <w:tab/>
@@ -667,7 +667,7 @@
       <w:hyperlink w:anchor="__RefHeading___Toc347_1326856321">
         <w:r>
           <w:rPr>
-            <w:rStyle w:val="Style"/>
+            <w:rStyle w:val="IndexLink"/>
           </w:rPr>
           <w:t>Lematizacija / Stemming</w:t>
           <w:tab/>
@@ -686,7 +686,7 @@
       <w:hyperlink w:anchor="__RefHeading___Toc349_1326856321">
         <w:r>
           <w:rPr>
-            <w:rStyle w:val="Style"/>
+            <w:rStyle w:val="IndexLink"/>
           </w:rPr>
           <w:t>Popis literature</w:t>
           <w:tab/>
@@ -703,7 +703,7 @@
           <w:docPartGallery w:val="Table of Contents"/>
           <w:docPartUnique w:val="true"/>
         </w:docPartObj>
-        <w:id w:val="1495031101"/>
+        <w:id w:val="1940147886"/>
       </w:sdtPr>
       <w:sdtContent>
         <w:p>
@@ -727,8 +727,8 @@
             <w:pStyle w:val="Heading1"/>
             <w:rPr/>
           </w:pPr>
-          <w:bookmarkStart w:id="0" w:name="_Toc451901994"/>
-          <w:bookmarkStart w:id="1" w:name="__RefHeading___Toc333_1326856321"/>
+          <w:bookmarkStart w:id="0" w:name="__RefHeading___Toc333_1326856321"/>
+          <w:bookmarkStart w:id="1" w:name="_Toc451901994"/>
           <w:bookmarkEnd w:id="0"/>
           <w:bookmarkEnd w:id="1"/>
           <w:r>
@@ -741,8 +741,8 @@
             <w:pStyle w:val="Heading1"/>
             <w:rPr/>
           </w:pPr>
-          <w:bookmarkStart w:id="2" w:name="_Toc451901995"/>
-          <w:bookmarkStart w:id="3" w:name="__RefHeading___Toc335_1326856321"/>
+          <w:bookmarkStart w:id="2" w:name="__RefHeading___Toc335_1326856321"/>
+          <w:bookmarkStart w:id="3" w:name="_Toc451901995"/>
           <w:bookmarkEnd w:id="2"/>
           <w:bookmarkEnd w:id="3"/>
           <w:r>
@@ -817,19 +817,7 @@
           </w:pPr>
           <w:r>
             <w:rPr/>
-            <w:t xml:space="preserve">Scrapy je razvojna cjelina za izradu web robota i izvlačenje strukturiranih podataka, </w:t>
-          </w:r>
-          <w:r>
-            <w:rPr/>
-            <w:t>napisan je u Python programskom jeziku</w:t>
-          </w:r>
-          <w:r>
-            <w:rPr/>
-            <w:t xml:space="preserve">. Može se koristiti za niz aplikacija kao što je rudarenje podataka, arhiviranje i procesiranje podataka, automatski monitoring i testiranje. Dizajn razvojne cjeline omogućuje da koncentracija razvoja bude na izradi pravila po kojima se dohvaćaju podaci. Sustav je modularan tako da je moguće koristiti dodatne ekstenzije i module na dohvaćenim podacima. </w:t>
-          </w:r>
-          <w:r>
-            <w:rPr/>
-            <w:t>Službeni održavatelj i developer je Scrapinghub Ltd. koji licencira Scrapy pod BSD licencom, iako na razvoju sudjeluje 221 developer[Github repozitorij]. Trenutna stabilna verzija Scrapy-a je 1.2.1 objavljena 21.10.2016.</w:t>
+            <w:t xml:space="preserve">Scrapy je razvojna cjelina za izradu web robota i izvlačenje strukturiranih podataka, napisan je u Python programskom jeziku. Može se koristiti za niz aplikacija kao što je rudarenje podataka, arhiviranje i procesiranje podataka, automatski monitoring i testiranje. Dizajn razvojne cjeline omogućuje da koncentracija razvoja bude na izradi pravila po kojima se dohvaćaju podaci. Sustav je modularan tako da je moguće koristiti dodatne ekstenzije i module na dohvaćenim podacima. Službeni održavatelj i developer je Scrapinghub Ltd. koji licencira Scrapy pod BSD licencom, iako na razvoju sudjeluje 221 developer[Github repozitorij]. Trenutna stabilna verzija Scrapy-a je 1.2.1 objavljena 21.10.2016. </w:t>
           </w:r>
           <w:r>
             <w:br w:type="page"/>
@@ -1091,11 +1079,139 @@
         </w:p>
         <w:p>
           <w:pPr>
-            <w:pStyle w:val="Heading4"/>
-            <w:rPr/>
-          </w:pPr>
-          <w:r>
-            <w:rPr/>
+            <w:pStyle w:val="Heading2"/>
+            <w:rPr/>
+          </w:pPr>
+          <w:r>
+            <w:rPr/>
+            <w:t>Facebook Graph API</w:t>
+          </w:r>
+        </w:p>
+        <w:p>
+          <w:pPr>
+            <w:pStyle w:val="Normal"/>
+            <w:rPr/>
+          </w:pPr>
+          <w:r>
+            <w:rPr/>
+            <w:t xml:space="preserve">Aplikacijsko programsko sučelje (eng. application programming interface, API) </w:t>
+          </w:r>
+          <w:r>
+            <w:rPr/>
+            <w:t>je skup određenih pravila i specifikacija koje programeri slijede tako da se mogu služiti uslugama ili resursima nekog složenog programa. Graph API je osnovni način za dohvat podataka iz Facebook platforme. API je baziran na HTTP-u (hypertext transfer protocol) koji se koristi za izradu upita prema podacima kao što su objave, reklame, fotografije i niz drugih zadaća ovisno o potrebi aplikacije. Graph API predstavlja podatke na sljedeći način:</w:t>
+          </w:r>
+        </w:p>
+        <w:p>
+          <w:pPr>
+            <w:pStyle w:val="Normal"/>
+            <w:numPr>
+              <w:ilvl w:val="0"/>
+              <w:numId w:val="2"/>
+            </w:numPr>
+            <w:rPr/>
+          </w:pPr>
+          <w:r>
+            <w:rPr/>
+            <w:t>nodes – objekti kao što su korisnik, fotografija, komentar, stranica</w:t>
+          </w:r>
+        </w:p>
+        <w:p>
+          <w:pPr>
+            <w:pStyle w:val="Normal"/>
+            <w:numPr>
+              <w:ilvl w:val="0"/>
+              <w:numId w:val="2"/>
+            </w:numPr>
+            <w:rPr/>
+          </w:pPr>
+          <w:r>
+            <w:rPr/>
+            <w:t>edges – veze između objekata, fotografije stranice, komentari fotografije</w:t>
+          </w:r>
+        </w:p>
+        <w:p>
+          <w:pPr>
+            <w:pStyle w:val="Normal"/>
+            <w:numPr>
+              <w:ilvl w:val="0"/>
+              <w:numId w:val="2"/>
+            </w:numPr>
+            <w:rPr/>
+          </w:pPr>
+          <w:r>
+            <w:rPr/>
+            <w:t>fields – informacije o objektima kao rođendan korisnika, ime stranice ili fotografije</w:t>
+          </w:r>
+        </w:p>
+        <w:p>
+          <w:pPr>
+            <w:pStyle w:val="Normal"/>
+            <w:rPr/>
+          </w:pPr>
+          <w:r>
+            <w:rPr/>
+            <w:t xml:space="preserve">Budući da je API baziran na HTTP-u moguće je koristiti bilo koji jezik koji sadrži HTTP biblioteku. </w:t>
+          </w:r>
+          <w:r>
+            <w:rPr/>
+            <w:t>Za pristup API-ju potreban je dokaz za pristup (eng. access token). Access token je niz znakova koji identificira korisnika, aplikaciju ili stranicu koja pristupa API-ju te ograničava prava pristupa podacima.</w:t>
+          </w:r>
+        </w:p>
+        <w:p>
+          <w:pPr>
+            <w:pStyle w:val="Heading3"/>
+            <w:rPr/>
+          </w:pPr>
+          <w:r>
+            <w:rPr/>
+            <w:t>Implementacija u Pythonu</w:t>
+          </w:r>
+        </w:p>
+        <w:p>
+          <w:pPr>
+            <w:pStyle w:val="Normal"/>
+            <w:rPr/>
+          </w:pPr>
+          <w:r>
+            <w:rPr/>
+          </w:r>
+        </w:p>
+        <w:p>
+          <w:pPr>
+            <w:pStyle w:val="Normal"/>
+            <w:rPr/>
+          </w:pPr>
+          <w:r>
+            <w:rPr/>
+            <w:t xml:space="preserve">Za dohvaćanje podataka sa API-ja u ovome radu koristiti će se programski jezik Python i HTTP biblioteka urllib2. </w:t>
+          </w:r>
+          <w:r>
+            <w:rPr/>
+            <w:t>Osnova korištenja API-ja baziranim na HTTP-u je slanje GET requestova na određeni url.</w:t>
+          </w:r>
+        </w:p>
+        <w:p>
+          <w:pPr>
+            <w:pStyle w:val="Normal"/>
+            <w:rPr/>
+          </w:pPr>
+          <w:r>
+            <w:rPr/>
+            <w:t>[isječak koda funkcije request_until_succed]</w:t>
+          </w:r>
+        </w:p>
+        <w:p>
+          <w:pPr>
+            <w:pStyle w:val="Normal"/>
+            <w:rPr/>
+          </w:pPr>
+          <w:r>
+            <w:rPr/>
+            <w:t xml:space="preserve">Funkcija prima parametar URL (eng. Uniform Resource Locator) </w:t>
+          </w:r>
+          <w:r>
+            <w:rPr/>
+            <w:t>te šalje GET zahtjev na taj URL. Ukoliko je odgovor servera 200 (što znači da je zahtjev uspješan) funkcija vraća podatke poslane od strane servera. Ako dođe do greške obavještava korisnika koji URL zahtjev nije uspio i vrijeme greške. Ova osnovna funkcija koristiti će se za sve zahtjeve prema API-ju.</w:t>
           </w:r>
         </w:p>
         <w:p>
@@ -1103,8 +1219,8 @@
             <w:pStyle w:val="Heading1"/>
             <w:rPr/>
           </w:pPr>
-          <w:bookmarkStart w:id="7" w:name="_Toc451901996"/>
-          <w:bookmarkStart w:id="8" w:name="__RefHeading___Toc339_1326856321"/>
+          <w:bookmarkStart w:id="7" w:name="__RefHeading___Toc339_1326856321"/>
+          <w:bookmarkStart w:id="8" w:name="_Toc451901996"/>
           <w:bookmarkEnd w:id="7"/>
           <w:bookmarkEnd w:id="8"/>
           <w:r>
@@ -1124,11 +1240,25 @@
         </w:p>
         <w:p>
           <w:pPr>
+            <w:pStyle w:val="Normal"/>
+            <w:rPr/>
+          </w:pPr>
+          <w:r>
+            <w:rPr/>
+            <w:t xml:space="preserve">Natural Language Toolkit, skraćeno NLTK je niz biblioteka i programa za simboličko i statističko obrađivanje pomoću programskog jezika Python. Natural Language Toolkt </w:t>
+          </w:r>
+          <w:r>
+            <w:rPr/>
+            <w:t>uključuje ogledne primjerke te je popraćen opsežnom dokumentacijom i uključuje knjigu objašnjenja fundamentalnih načela iza obrađivačkih zadataka podržanih od strane ovih alata. Pretežito je namjenjen učenju o računalnoj obradi prirodnog jezika ili za istraživanja prirodnog jezika.</w:t>
+          </w:r>
+        </w:p>
+        <w:p>
+          <w:pPr>
             <w:pStyle w:val="Heading2"/>
             <w:rPr/>
           </w:pPr>
-          <w:bookmarkStart w:id="9" w:name="_Toc451901997"/>
-          <w:bookmarkStart w:id="10" w:name="__RefHeading___Toc341_1326856321"/>
+          <w:bookmarkStart w:id="9" w:name="__RefHeading___Toc341_1326856321"/>
+          <w:bookmarkStart w:id="10" w:name="_Toc451901997"/>
           <w:bookmarkEnd w:id="9"/>
           <w:bookmarkEnd w:id="10"/>
           <w:r>
@@ -1221,8 +1351,8 @@
             <w:pStyle w:val="Heading3"/>
             <w:rPr/>
           </w:pPr>
-          <w:bookmarkStart w:id="11" w:name="_Toc451901998"/>
-          <w:bookmarkStart w:id="12" w:name="__RefHeading___Toc343_1326856321"/>
+          <w:bookmarkStart w:id="11" w:name="__RefHeading___Toc343_1326856321"/>
+          <w:bookmarkStart w:id="12" w:name="_Toc451901998"/>
           <w:bookmarkEnd w:id="11"/>
           <w:bookmarkEnd w:id="12"/>
           <w:r>
@@ -1245,8 +1375,8 @@
             <w:pStyle w:val="Heading3"/>
             <w:rPr/>
           </w:pPr>
-          <w:bookmarkStart w:id="13" w:name="_Toc451901999"/>
-          <w:bookmarkStart w:id="14" w:name="__RefHeading___Toc345_1326856321"/>
+          <w:bookmarkStart w:id="13" w:name="__RefHeading___Toc345_1326856321"/>
+          <w:bookmarkStart w:id="14" w:name="_Toc451901999"/>
           <w:bookmarkEnd w:id="13"/>
           <w:bookmarkEnd w:id="14"/>
           <w:r>
@@ -1570,8 +1700,8 @@
             <w:pStyle w:val="Heading2"/>
             <w:rPr/>
           </w:pPr>
-          <w:bookmarkStart w:id="15" w:name="_Toc451902000"/>
-          <w:bookmarkStart w:id="16" w:name="__RefHeading___Toc347_1326856321"/>
+          <w:bookmarkStart w:id="15" w:name="__RefHeading___Toc347_1326856321"/>
+          <w:bookmarkStart w:id="16" w:name="_Toc451902000"/>
           <w:bookmarkEnd w:id="15"/>
           <w:bookmarkEnd w:id="16"/>
           <w:r>
@@ -1597,8 +1727,8 @@
             <w:pStyle w:val="Heading2"/>
             <w:rPr/>
           </w:pPr>
-          <w:bookmarkStart w:id="17" w:name="_Toc451902001"/>
-          <w:bookmarkStart w:id="18" w:name="__RefHeading___Toc349_1326856321"/>
+          <w:bookmarkStart w:id="17" w:name="__RefHeading___Toc349_1326856321"/>
+          <w:bookmarkStart w:id="18" w:name="_Toc451902001"/>
           <w:bookmarkEnd w:id="17"/>
           <w:bookmarkEnd w:id="18"/>
           <w:r>
@@ -1800,6 +1930,152 @@
   <w:abstractNum w:abstractNumId="2">
     <w:lvl w:ilvl="0">
       <w:start w:val="1"/>
+      <w:numFmt w:val="bullet"/>
+      <w:lvlText w:val=""/>
+      <w:lvlJc w:val="left"/>
+      <w:pPr>
+        <w:tabs>
+          <w:tab w:val="num" w:pos="720"/>
+        </w:tabs>
+        <w:ind w:left="720" w:hanging="360"/>
+      </w:pPr>
+      <w:rPr>
+        <w:rFonts w:ascii="Symbol" w:hAnsi="Symbol" w:cs="Symbol" w:hint="default"/>
+        <w:rFonts w:cs="OpenSymbol"/>
+      </w:rPr>
+    </w:lvl>
+    <w:lvl w:ilvl="1">
+      <w:start w:val="1"/>
+      <w:numFmt w:val="bullet"/>
+      <w:lvlText w:val="◦"/>
+      <w:lvlJc w:val="left"/>
+      <w:pPr>
+        <w:tabs>
+          <w:tab w:val="num" w:pos="1080"/>
+        </w:tabs>
+        <w:ind w:left="1080" w:hanging="360"/>
+      </w:pPr>
+      <w:rPr>
+        <w:rFonts w:ascii="OpenSymbol" w:hAnsi="OpenSymbol" w:cs="OpenSymbol" w:hint="default"/>
+        <w:rFonts w:cs="OpenSymbol"/>
+      </w:rPr>
+    </w:lvl>
+    <w:lvl w:ilvl="2">
+      <w:start w:val="1"/>
+      <w:numFmt w:val="bullet"/>
+      <w:lvlText w:val="▪"/>
+      <w:lvlJc w:val="left"/>
+      <w:pPr>
+        <w:tabs>
+          <w:tab w:val="num" w:pos="1440"/>
+        </w:tabs>
+        <w:ind w:left="1440" w:hanging="360"/>
+      </w:pPr>
+      <w:rPr>
+        <w:rFonts w:ascii="OpenSymbol" w:hAnsi="OpenSymbol" w:cs="OpenSymbol" w:hint="default"/>
+        <w:rFonts w:cs="OpenSymbol"/>
+      </w:rPr>
+    </w:lvl>
+    <w:lvl w:ilvl="3">
+      <w:start w:val="1"/>
+      <w:numFmt w:val="bullet"/>
+      <w:lvlText w:val=""/>
+      <w:lvlJc w:val="left"/>
+      <w:pPr>
+        <w:tabs>
+          <w:tab w:val="num" w:pos="1800"/>
+        </w:tabs>
+        <w:ind w:left="1800" w:hanging="360"/>
+      </w:pPr>
+      <w:rPr>
+        <w:rFonts w:ascii="Symbol" w:hAnsi="Symbol" w:cs="Symbol" w:hint="default"/>
+        <w:rFonts w:cs="OpenSymbol"/>
+      </w:rPr>
+    </w:lvl>
+    <w:lvl w:ilvl="4">
+      <w:start w:val="1"/>
+      <w:numFmt w:val="bullet"/>
+      <w:lvlText w:val="◦"/>
+      <w:lvlJc w:val="left"/>
+      <w:pPr>
+        <w:tabs>
+          <w:tab w:val="num" w:pos="2160"/>
+        </w:tabs>
+        <w:ind w:left="2160" w:hanging="360"/>
+      </w:pPr>
+      <w:rPr>
+        <w:rFonts w:ascii="OpenSymbol" w:hAnsi="OpenSymbol" w:cs="OpenSymbol" w:hint="default"/>
+        <w:rFonts w:cs="OpenSymbol"/>
+      </w:rPr>
+    </w:lvl>
+    <w:lvl w:ilvl="5">
+      <w:start w:val="1"/>
+      <w:numFmt w:val="bullet"/>
+      <w:lvlText w:val="▪"/>
+      <w:lvlJc w:val="left"/>
+      <w:pPr>
+        <w:tabs>
+          <w:tab w:val="num" w:pos="2520"/>
+        </w:tabs>
+        <w:ind w:left="2520" w:hanging="360"/>
+      </w:pPr>
+      <w:rPr>
+        <w:rFonts w:ascii="OpenSymbol" w:hAnsi="OpenSymbol" w:cs="OpenSymbol" w:hint="default"/>
+        <w:rFonts w:cs="OpenSymbol"/>
+      </w:rPr>
+    </w:lvl>
+    <w:lvl w:ilvl="6">
+      <w:start w:val="1"/>
+      <w:numFmt w:val="bullet"/>
+      <w:lvlText w:val=""/>
+      <w:lvlJc w:val="left"/>
+      <w:pPr>
+        <w:tabs>
+          <w:tab w:val="num" w:pos="2880"/>
+        </w:tabs>
+        <w:ind w:left="2880" w:hanging="360"/>
+      </w:pPr>
+      <w:rPr>
+        <w:rFonts w:ascii="Symbol" w:hAnsi="Symbol" w:cs="Symbol" w:hint="default"/>
+        <w:rFonts w:cs="OpenSymbol"/>
+      </w:rPr>
+    </w:lvl>
+    <w:lvl w:ilvl="7">
+      <w:start w:val="1"/>
+      <w:numFmt w:val="bullet"/>
+      <w:lvlText w:val="◦"/>
+      <w:lvlJc w:val="left"/>
+      <w:pPr>
+        <w:tabs>
+          <w:tab w:val="num" w:pos="3240"/>
+        </w:tabs>
+        <w:ind w:left="3240" w:hanging="360"/>
+      </w:pPr>
+      <w:rPr>
+        <w:rFonts w:ascii="OpenSymbol" w:hAnsi="OpenSymbol" w:cs="OpenSymbol" w:hint="default"/>
+        <w:rFonts w:cs="OpenSymbol"/>
+      </w:rPr>
+    </w:lvl>
+    <w:lvl w:ilvl="8">
+      <w:start w:val="1"/>
+      <w:numFmt w:val="bullet"/>
+      <w:lvlText w:val="▪"/>
+      <w:lvlJc w:val="left"/>
+      <w:pPr>
+        <w:tabs>
+          <w:tab w:val="num" w:pos="3600"/>
+        </w:tabs>
+        <w:ind w:left="3600" w:hanging="360"/>
+      </w:pPr>
+      <w:rPr>
+        <w:rFonts w:ascii="OpenSymbol" w:hAnsi="OpenSymbol" w:cs="OpenSymbol" w:hint="default"/>
+        <w:rFonts w:cs="OpenSymbol"/>
+      </w:rPr>
+    </w:lvl>
+  </w:abstractNum>
+  <w:abstractNum w:abstractNumId="3">
+    <w:lvl w:ilvl="0">
+      <w:start w:val="1"/>
       <w:numFmt w:val="none"/>
       <w:suff w:val="nothing"/>
       <w:lvlText w:val=""/>
@@ -1921,6 +2197,9 @@
   </w:num>
   <w:num w:numId="2">
     <w:abstractNumId w:val="2"/>
+  </w:num>
+  <w:num w:numId="3">
+    <w:abstractNumId w:val="3"/>
   </w:num>
 </w:numbering>
 </file>
@@ -2567,6 +2846,69 @@
       <w:rFonts w:ascii="OpenSymbol" w:hAnsi="OpenSymbol" w:eastAsia="OpenSymbol" w:cs="OpenSymbol"/>
     </w:rPr>
   </w:style>
+  <w:style w:type="character" w:styleId="ListLabel4">
+    <w:name w:val="ListLabel 4"/>
+    <w:qFormat/>
+    <w:rPr>
+      <w:rFonts w:cs="OpenSymbol"/>
+    </w:rPr>
+  </w:style>
+  <w:style w:type="character" w:styleId="ListLabel5">
+    <w:name w:val="ListLabel 5"/>
+    <w:qFormat/>
+    <w:rPr>
+      <w:rFonts w:cs="OpenSymbol"/>
+    </w:rPr>
+  </w:style>
+  <w:style w:type="character" w:styleId="ListLabel6">
+    <w:name w:val="ListLabel 6"/>
+    <w:qFormat/>
+    <w:rPr>
+      <w:rFonts w:cs="OpenSymbol"/>
+    </w:rPr>
+  </w:style>
+  <w:style w:type="character" w:styleId="ListLabel7">
+    <w:name w:val="ListLabel 7"/>
+    <w:qFormat/>
+    <w:rPr>
+      <w:rFonts w:cs="OpenSymbol"/>
+    </w:rPr>
+  </w:style>
+  <w:style w:type="character" w:styleId="ListLabel8">
+    <w:name w:val="ListLabel 8"/>
+    <w:qFormat/>
+    <w:rPr>
+      <w:rFonts w:cs="OpenSymbol"/>
+    </w:rPr>
+  </w:style>
+  <w:style w:type="character" w:styleId="ListLabel9">
+    <w:name w:val="ListLabel 9"/>
+    <w:qFormat/>
+    <w:rPr>
+      <w:rFonts w:cs="OpenSymbol"/>
+    </w:rPr>
+  </w:style>
+  <w:style w:type="character" w:styleId="ListLabel10">
+    <w:name w:val="ListLabel 10"/>
+    <w:qFormat/>
+    <w:rPr>
+      <w:rFonts w:cs="OpenSymbol"/>
+    </w:rPr>
+  </w:style>
+  <w:style w:type="character" w:styleId="ListLabel11">
+    <w:name w:val="ListLabel 11"/>
+    <w:qFormat/>
+    <w:rPr>
+      <w:rFonts w:cs="OpenSymbol"/>
+    </w:rPr>
+  </w:style>
+  <w:style w:type="character" w:styleId="ListLabel12">
+    <w:name w:val="ListLabel 12"/>
+    <w:qFormat/>
+    <w:rPr>
+      <w:rFonts w:cs="OpenSymbol"/>
+    </w:rPr>
+  </w:style>
   <w:style w:type="paragraph" w:styleId="Heading">
     <w:name w:val="Heading"/>
     <w:basedOn w:val="Normal"/>
@@ -2788,6 +3130,13 @@
   <w:style w:type="paragraph" w:styleId="Contents4">
     <w:name w:val="TOC 4"/>
     <w:basedOn w:val="Index"/>
+    <w:pPr/>
+    <w:rPr/>
+  </w:style>
+  <w:style w:type="paragraph" w:styleId="PreformattedText">
+    <w:name w:val="Preformatted Text"/>
+    <w:basedOn w:val="Normal"/>
+    <w:qFormat/>
     <w:pPr/>
     <w:rPr/>
   </w:style>

</xml_diff>

<commit_message>
facebook graph API poglavlje gotovo
</commit_message>
<xml_diff>
--- a/Tehničko veleučilište u Zagrebu.docx
+++ b/Tehničko veleučilište u Zagrebu.docx
@@ -496,7 +496,7 @@
       <w:hyperlink w:anchor="__RefHeading___Toc333_1326856321">
         <w:r>
           <w:rPr>
-            <w:rStyle w:val="Style"/>
+            <w:rStyle w:val="IndexLink"/>
           </w:rPr>
           <w:t>Uvod</w:t>
           <w:tab/>
@@ -515,7 +515,7 @@
       <w:hyperlink w:anchor="__RefHeading___Toc335_1326856321">
         <w:r>
           <w:rPr>
-            <w:rStyle w:val="Style"/>
+            <w:rStyle w:val="IndexLink"/>
           </w:rPr>
           <w:t>Prikupljanje podataka</w:t>
           <w:tab/>
@@ -534,7 +534,7 @@
       <w:hyperlink w:anchor="__RefHeading___Toc337_1326856321">
         <w:r>
           <w:rPr>
-            <w:rStyle w:val="Style"/>
+            <w:rStyle w:val="IndexLink"/>
           </w:rPr>
           <w:t>Scrapy</w:t>
           <w:tab/>
@@ -553,7 +553,7 @@
       <w:hyperlink w:anchor="__RefHeading___Toc200_166527635">
         <w:r>
           <w:rPr>
-            <w:rStyle w:val="Style"/>
+            <w:rStyle w:val="IndexLink"/>
           </w:rPr>
           <w:t>Arhitektura sustava</w:t>
           <w:tab/>
@@ -572,7 +572,7 @@
       <w:hyperlink w:anchor="__RefHeading___Toc202_166527635">
         <w:r>
           <w:rPr>
-            <w:rStyle w:val="Style"/>
+            <w:rStyle w:val="IndexLink"/>
           </w:rPr>
           <w:t>Spiders</w:t>
           <w:tab/>
@@ -591,7 +591,7 @@
       <w:hyperlink w:anchor="__RefHeading___Toc252_17155863">
         <w:r>
           <w:rPr>
-            <w:rStyle w:val="Style"/>
+            <w:rStyle w:val="IndexLink"/>
           </w:rPr>
           <w:t>Facebook Graph API</w:t>
           <w:tab/>
@@ -610,7 +610,7 @@
       <w:hyperlink w:anchor="__RefHeading___Toc254_17155863">
         <w:r>
           <w:rPr>
-            <w:rStyle w:val="Style"/>
+            <w:rStyle w:val="IndexLink"/>
           </w:rPr>
           <w:t>Implementacija u Pythonu</w:t>
           <w:tab/>
@@ -629,7 +629,7 @@
       <w:hyperlink w:anchor="__RefHeading___Toc339_1326856321">
         <w:r>
           <w:rPr>
-            <w:rStyle w:val="Style"/>
+            <w:rStyle w:val="IndexLink"/>
           </w:rPr>
           <w:t>Natural language toolkit – Python biblioteka</w:t>
           <w:tab/>
@@ -648,7 +648,7 @@
       <w:hyperlink w:anchor="__RefHeading___Toc341_1326856321">
         <w:r>
           <w:rPr>
-            <w:rStyle w:val="Style"/>
+            <w:rStyle w:val="IndexLink"/>
           </w:rPr>
           <w:t>Opojavničenje / Tokenizing</w:t>
           <w:tab/>
@@ -667,7 +667,7 @@
       <w:hyperlink w:anchor="__RefHeading___Toc343_1326856321">
         <w:r>
           <w:rPr>
-            <w:rStyle w:val="Style"/>
+            <w:rStyle w:val="IndexLink"/>
           </w:rPr>
           <w:t>NLTK Tokenizer modul</w:t>
           <w:tab/>
@@ -686,7 +686,7 @@
       <w:hyperlink w:anchor="__RefHeading___Toc345_1326856321">
         <w:r>
           <w:rPr>
-            <w:rStyle w:val="Style"/>
+            <w:rStyle w:val="IndexLink"/>
           </w:rPr>
           <w:t>TweetTokenizer</w:t>
           <w:tab/>
@@ -705,7 +705,7 @@
       <w:hyperlink w:anchor="__RefHeading___Toc347_1326856321">
         <w:r>
           <w:rPr>
-            <w:rStyle w:val="Style"/>
+            <w:rStyle w:val="IndexLink"/>
           </w:rPr>
           <w:t>Lematizacija / Stemming</w:t>
           <w:tab/>
@@ -724,7 +724,7 @@
       <w:hyperlink w:anchor="__RefHeading___Toc349_1326856321">
         <w:r>
           <w:rPr>
-            <w:rStyle w:val="Style"/>
+            <w:rStyle w:val="IndexLink"/>
           </w:rPr>
           <w:t>Popis literature</w:t>
           <w:tab/>
@@ -741,7 +741,7 @@
           <w:docPartGallery w:val="Table of Contents"/>
           <w:docPartUnique w:val="true"/>
         </w:docPartObj>
-        <w:id w:val="680217963"/>
+        <w:id w:val="204954647"/>
       </w:sdtPr>
       <w:sdtContent>
         <w:p>
@@ -765,8 +765,8 @@
             <w:pStyle w:val="Heading1"/>
             <w:rPr/>
           </w:pPr>
-          <w:bookmarkStart w:id="0" w:name="_Toc451901994"/>
-          <w:bookmarkStart w:id="1" w:name="__RefHeading___Toc333_1326856321"/>
+          <w:bookmarkStart w:id="0" w:name="__RefHeading___Toc333_1326856321"/>
+          <w:bookmarkStart w:id="1" w:name="_Toc451901994"/>
           <w:bookmarkEnd w:id="0"/>
           <w:bookmarkEnd w:id="1"/>
           <w:r>
@@ -779,8 +779,8 @@
             <w:pStyle w:val="Heading1"/>
             <w:rPr/>
           </w:pPr>
-          <w:bookmarkStart w:id="2" w:name="_Toc451901995"/>
-          <w:bookmarkStart w:id="3" w:name="__RefHeading___Toc335_1326856321"/>
+          <w:bookmarkStart w:id="2" w:name="__RefHeading___Toc335_1326856321"/>
+          <w:bookmarkStart w:id="3" w:name="_Toc451901995"/>
           <w:bookmarkEnd w:id="2"/>
           <w:bookmarkEnd w:id="3"/>
           <w:r>
@@ -1134,31 +1134,7 @@
           </w:pPr>
           <w:r>
             <w:rPr/>
-            <w:t xml:space="preserve">Aplikacijsko programsko sučelje (eng. </w:t>
-          </w:r>
-          <w:r>
-            <w:rPr/>
-            <w:t>A</w:t>
-          </w:r>
-          <w:r>
-            <w:rPr/>
-            <w:t xml:space="preserve">pplication </w:t>
-          </w:r>
-          <w:r>
-            <w:rPr/>
-            <w:t>P</w:t>
-          </w:r>
-          <w:r>
-            <w:rPr/>
-            <w:t xml:space="preserve">rogramming </w:t>
-          </w:r>
-          <w:r>
-            <w:rPr/>
-            <w:t>I</w:t>
-          </w:r>
-          <w:r>
-            <w:rPr/>
-            <w:t>nterface, API) je skup određenih pravila i specifikacija koje programeri slijede tako da se mogu služiti uslugama ili resursima nekog složenog programa. Graph API je osnovni način za dohvat podataka iz Facebook platforme. API je baziran na HTTP-u (hypertext transfer protocol) koji se koristi za izradu upita prema podacima kao što su objave, reklame, fotografije i niz drugih zadaća ovisno o potrebi aplikacije. Graph API predstavlja podatke na sljedeći način:</w:t>
+            <w:t>Aplikacijsko programsko sučelje (eng. Application Programming Interface, API) je skup određenih pravila i specifikacija koje programeri slijede tako da se mogu služiti uslugama ili resursima nekog složenog programa. Graph API je osnovni način za dohvat podataka iz Facebook platforme. API je baziran na HTTP-u (hypertext transfer protocol) koji se koristi za izradu upita prema podacima kao što su objave, reklame, fotografije i niz drugih zadaća ovisno o potrebi aplikacije. Graph API predstavlja podatke na sljedeći način:</w:t>
           </w:r>
         </w:p>
         <w:p>
@@ -1241,15 +1217,190 @@
           </w:pPr>
           <w:r>
             <w:rPr/>
-            <w:t xml:space="preserve">Za dohvaćanje podataka sa API-ja u ovome radu koristiti će se programski jezik Python i HTTP biblioteka urllib2. Osnova korištenja API-ja baziranim na HTTP-u je slanje GET requestova na određeni </w:t>
-          </w:r>
-          <w:r>
-            <w:rPr/>
-            <w:t>URL</w:t>
-          </w:r>
-          <w:r>
-            <w:rPr/>
-            <w:t>.</w:t>
+            <w:t>Za dohvaćanje podataka sa API-ja u ovome radu koristiti će se programski jezik Python i HTTP biblioteka urllib2. Osnova korištenja API-ja baziranim na HTTP-u je slanje GET requestova na određeni URL.</w:t>
+          </w:r>
+        </w:p>
+        <w:p>
+          <w:pPr>
+            <w:pStyle w:val="Normal"/>
+            <w:rPr>
+              <w:rFonts w:ascii="Calibri" w:hAnsi="Calibri" w:eastAsia="Calibri" w:cs="" w:asciiTheme="minorHAnsi" w:cstheme="minorBidi" w:eastAsiaTheme="minorHAnsi" w:hAnsiTheme="minorHAnsi"/>
+              <w:highlight w:val="yellow"/>
+            </w:rPr>
+          </w:pPr>
+          <w:r>
+            <w:rPr>
+              <w:rFonts w:eastAsia="Calibri" w:cs="" w:cstheme="minorBidi" w:eastAsiaTheme="minorHAnsi"/>
+              <w:highlight w:val="yellow"/>
+            </w:rPr>
+            <w:t>[isječak koda funkcije request_until_succeed]</w:t>
+          </w:r>
+        </w:p>
+        <w:p>
+          <w:pPr>
+            <w:pStyle w:val="Normal"/>
+            <w:rPr/>
+          </w:pPr>
+          <w:r>
+            <w:rPr/>
+            <w:t>Funkcija prima parametar URL (eng. Uniform Resource Locator) te šalje GET zahtjev na taj URL. Ukoliko je odgovor servera 200 (što znači da je zahtjev uspješan) funkcija vraća podatke poslane od strane servera. Ako dođe do greške obavještava korisnika koji URL zahtjev nije uspio i vrijeme greške. Ova osnovna funkcija koristiti će se za sve zahtjeve prema API-ju.</w:t>
+          </w:r>
+        </w:p>
+        <w:p>
+          <w:pPr>
+            <w:pStyle w:val="Normal"/>
+            <w:rPr/>
+          </w:pPr>
+          <w:r>
+            <w:rPr/>
+            <w:t xml:space="preserve">Podaci koje gore prikazana funkcija dohvaća ovise o datom parametru URL. Za dohvaćanje objava i meta-podataka sa neke stranice implementirana je funkcija koja određuje potrebne dijelove URL-a i prosljeđuje niz znakova koji predstavljaju URL funkciji </w:t>
+          </w:r>
+          <w:r>
+            <w:rPr>
+              <w:rFonts w:eastAsia="Calibri" w:cs="" w:cstheme="minorBidi" w:eastAsiaTheme="minorHAnsi"/>
+              <w:highlight w:val="yellow"/>
+            </w:rPr>
+            <w:t>[request_until_succeed]</w:t>
+          </w:r>
+          <w:r>
+            <w:rPr/>
+            <w:t xml:space="preserve">. API vraća podatke u JSON (eng. JavaScript Object Notation) obliku. JSON je format za razmjenu podataka, lako je čita i piše te je neovisan o izboru programskog jezika. Koristi se konvencije koje su poznate programskim jezicima iz C obitelji što ga čini idealnim izborom za izmjenu podataka. Za manipulaciju JSON tipom podatka koristi se Python-ov modul </w:t>
+          </w:r>
+          <w:r>
+            <w:rPr>
+              <w:i/>
+              <w:iCs/>
+            </w:rPr>
+            <w:t>json</w:t>
+          </w:r>
+          <w:r>
+            <w:rPr/>
+            <w:t xml:space="preserve"> koji je dio standardne biblioteke.</w:t>
+          </w:r>
+        </w:p>
+        <w:p>
+          <w:pPr>
+            <w:pStyle w:val="Normal"/>
+            <w:rPr>
+              <w:rFonts w:ascii="Calibri" w:hAnsi="Calibri" w:eastAsia="Calibri" w:cs="" w:asciiTheme="minorHAnsi" w:cstheme="minorBidi" w:eastAsiaTheme="minorHAnsi" w:hAnsiTheme="minorHAnsi"/>
+              <w:highlight w:val="yellow"/>
+            </w:rPr>
+          </w:pPr>
+          <w:r>
+            <w:rPr>
+              <w:rFonts w:eastAsia="Calibri" w:cs="" w:cstheme="minorBidi" w:eastAsiaTheme="minorHAnsi"/>
+              <w:highlight w:val="yellow"/>
+            </w:rPr>
+            <w:t xml:space="preserve">[Isječak koda funkcije </w:t>
+          </w:r>
+          <w:bookmarkStart w:id="9" w:name="__DdeLink__249_17155863"/>
+          <w:r>
+            <w:rPr>
+              <w:rFonts w:eastAsia="Calibri" w:cs="" w:cstheme="minorBidi" w:eastAsiaTheme="minorHAnsi"/>
+              <w:highlight w:val="yellow"/>
+            </w:rPr>
+            <w:t>getFacebookPageFeedData</w:t>
+          </w:r>
+          <w:bookmarkEnd w:id="9"/>
+          <w:r>
+            <w:rPr>
+              <w:rFonts w:eastAsia="Calibri" w:cs="" w:cstheme="minorBidi" w:eastAsiaTheme="minorHAnsi"/>
+              <w:highlight w:val="yellow"/>
+            </w:rPr>
+            <w:t>]</w:t>
+          </w:r>
+        </w:p>
+        <w:p>
+          <w:pPr>
+            <w:pStyle w:val="Normal"/>
+            <w:rPr/>
+          </w:pPr>
+          <w:r>
+            <w:rPr/>
+            <w:t xml:space="preserve">Funkcija </w:t>
+          </w:r>
+          <w:r>
+            <w:rPr>
+              <w:rFonts w:eastAsia="Calibri" w:cs="" w:cstheme="minorBidi" w:eastAsiaTheme="minorHAnsi"/>
+              <w:highlight w:val="yellow"/>
+            </w:rPr>
+            <w:t>[getFacebookPageFeedData]</w:t>
+          </w:r>
+          <w:r>
+            <w:rPr/>
+            <w:t xml:space="preserve"> vraća dohvaćene podatke u JSON obliku za daljnju obradu. U varijabli </w:t>
+          </w:r>
+          <w:r>
+            <w:rPr>
+              <w:rFonts w:eastAsia="Calibri" w:cs="" w:cstheme="minorBidi" w:eastAsiaTheme="minorHAnsi"/>
+              <w:highlight w:val="yellow"/>
+            </w:rPr>
+            <w:t>[parameters]</w:t>
+          </w:r>
+          <w:r>
+            <w:rPr/>
+            <w:t xml:space="preserve"> se sprema broj koji određuje koliko će se objava dohvatiti i </w:t>
+          </w:r>
+          <w:r>
+            <w:rPr>
+              <w:rFonts w:eastAsia="Calibri" w:cs="" w:cstheme="minorBidi" w:eastAsiaTheme="minorHAnsi"/>
+              <w:highlight w:val="yellow"/>
+            </w:rPr>
+            <w:t>[access_token]</w:t>
+          </w:r>
+          <w:r>
+            <w:rPr/>
+            <w:t xml:space="preserve"> – niz znakova koji služi za autorizaciju i autentifikaciju programa koji šalje zahtjeve prema API-ju. Kada se dohvaća veći broj objava API podatke razdvaja po stranicama. Za "listanje" stranica potrebno je slati zaseban zahtjev za iduću ili prethodnu stranu. URL za navigaciju po stranicama predstavljen je u JSON-u u objektu </w:t>
+          </w:r>
+          <w:r>
+            <w:rPr>
+              <w:rFonts w:eastAsia="Calibri" w:cs="" w:cstheme="minorBidi" w:eastAsiaTheme="minorHAnsi"/>
+              <w:highlight w:val="yellow"/>
+            </w:rPr>
+            <w:t>[paging]</w:t>
+          </w:r>
+          <w:r>
+            <w:rPr/>
+            <w:t xml:space="preserve"> koji sadrži </w:t>
+          </w:r>
+          <w:r>
+            <w:rPr>
+              <w:rFonts w:eastAsia="Calibri" w:cs="" w:cstheme="minorBidi" w:eastAsiaTheme="minorHAnsi"/>
+              <w:highlight w:val="yellow"/>
+            </w:rPr>
+            <w:t>[next i previous]</w:t>
+          </w:r>
+          <w:r>
+            <w:rPr/>
+            <w:t xml:space="preserve"> ključeve sa odgovarajućim vrijednostima u obliku niza znakova.</w:t>
+          </w:r>
+        </w:p>
+        <w:p>
+          <w:pPr>
+            <w:pStyle w:val="Normal"/>
+            <w:rPr/>
+          </w:pPr>
+          <w:r>
+            <w:rPr/>
+            <w:t xml:space="preserve">Prikupljeni podaci spremaju se u tekstualnu datoteku za daljnju obradu. Odabrani formati je CSV (eng. Comma Seperated Values), podaci se spremaju u polja koja su razdvojena zerezima ili drugim arbitrarnim znakom. </w:t>
+          </w:r>
+          <w:r>
+            <w:rPr/>
+            <w:t xml:space="preserve">Razlog odabira ovog formata je podrška u raznim programima i programskim jezicima te čitljivost i podrška za posebne znakove. Format je također služi za uvoz i izvoz podataka iz baza podataka što može biti korisno kada se veličina datoteka poveća ili se podaci povezuju sa raznim servisima i aplikacijama. Za rukovanje CSV datotekama u implementaciji za dohvat podataka koristi se modul iz standardne Python-ove biblioteke </w:t>
+          </w:r>
+          <w:r>
+            <w:rPr>
+              <w:i/>
+              <w:iCs/>
+            </w:rPr>
+            <w:t xml:space="preserve">csv, </w:t>
+          </w:r>
+          <w:r>
+            <w:rPr>
+              <w:i w:val="false"/>
+              <w:iCs w:val="false"/>
+            </w:rPr>
+            <w:t>prije unosa dohvaćenih podataka program upisuje zaglavlja koja označuju o kojem meta-podatku se radi.</w:t>
           </w:r>
         </w:p>
         <w:p>
@@ -1263,192 +1414,105 @@
           <w:r>
             <w:rPr>
               <w:rFonts w:asciiTheme="minorHAnsi" w:cstheme="minorBidi" w:eastAsiaTheme="minorHAnsi" w:hAnsiTheme="minorHAnsi"/>
+              <w:i w:val="false"/>
+              <w:iCs w:val="false"/>
               <w:highlight w:val="yellow"/>
             </w:rPr>
-            <w:t>[isječak koda funkcije request_until_succe</w:t>
-          </w:r>
-          <w:r>
+            <w:t>[isječak koda scrapeFacebookPageFeedStatus]</w:t>
+          </w:r>
+        </w:p>
+        <w:p>
+          <w:pPr>
+            <w:pStyle w:val="Normal"/>
+            <w:rPr/>
+          </w:pPr>
+          <w:r>
+            <w:rPr>
+              <w:i w:val="false"/>
+              <w:iCs w:val="false"/>
+            </w:rPr>
+            <w:t xml:space="preserve">Funkcija </w:t>
+          </w:r>
+          <w:r>
+            <w:rPr>
+              <w:rFonts w:asciiTheme="minorHAnsi" w:cstheme="minorBidi" w:eastAsiaTheme="minorHAnsi" w:hAnsiTheme="minorHAnsi"/>
+              <w:i w:val="false"/>
+              <w:iCs w:val="false"/>
+              <w:highlight w:val="yellow"/>
+            </w:rPr>
+            <w:t>[scrapeFacebookPageFeedStatus]</w:t>
+          </w:r>
+          <w:r>
+            <w:rPr>
+              <w:i w:val="false"/>
+              <w:iCs w:val="false"/>
+            </w:rPr>
+            <w:t xml:space="preserve"> koristi navedene funkcije za interakciju sa API-jem i procesuiranjem dohvaćenih podataka, obavještava korisnika o vremenu i broju dohvaćenih podataka te ih sprema u CSV datoteku za daljnju obradu.</w:t>
+          </w:r>
+        </w:p>
+        <w:p>
+          <w:pPr>
+            <w:pStyle w:val="Normal"/>
+            <w:rPr/>
+          </w:pPr>
+          <w:r>
+            <w:rPr>
+              <w:i w:val="false"/>
+              <w:iCs w:val="false"/>
+            </w:rPr>
+            <w:t xml:space="preserve">Parametar </w:t>
+          </w:r>
+          <w:r>
+            <w:rPr>
+              <w:i/>
+              <w:iCs/>
+            </w:rPr>
+            <w:t xml:space="preserve">page_id </w:t>
+          </w:r>
+          <w:r>
+            <w:rPr>
+              <w:i w:val="false"/>
+              <w:iCs w:val="false"/>
+            </w:rPr>
+            <w:t>je jedinstveni identifikator stranice sa koje želimo dohvatiti objave. Identifikator se lako može saznati tako da iz internetskog pretraživača posjetimo stranicu te iz URL-a isčitamo identifikator.</w:t>
+          </w:r>
+        </w:p>
+        <w:p>
+          <w:pPr>
+            <w:pStyle w:val="Normal"/>
             <w:rPr>
               <w:rFonts w:asciiTheme="minorHAnsi" w:cstheme="minorBidi" w:eastAsiaTheme="minorHAnsi" w:hAnsiTheme="minorHAnsi"/>
               <w:highlight w:val="yellow"/>
             </w:rPr>
-            <w:t>e</w:t>
-          </w:r>
+          </w:pPr>
           <w:r>
             <w:rPr>
               <w:rFonts w:asciiTheme="minorHAnsi" w:cstheme="minorBidi" w:eastAsiaTheme="minorHAnsi" w:hAnsiTheme="minorHAnsi"/>
+              <w:i w:val="false"/>
+              <w:iCs w:val="false"/>
               <w:highlight w:val="yellow"/>
             </w:rPr>
-            <w:t>d]</w:t>
-          </w:r>
-        </w:p>
-        <w:p>
-          <w:pPr>
-            <w:pStyle w:val="Normal"/>
-            <w:rPr/>
-          </w:pPr>
-          <w:r>
-            <w:rPr/>
-            <w:t>Funkcija prima parametar URL (eng. Uniform Resource Locator) te šalje GET zahtjev na taj URL. Ukoliko je odgovor servera 200 (što znači da je zahtjev uspješan) funkcija vraća podatke poslane od strane servera. Ako dođe do greške obavještava korisnika koji URL zahtjev nije uspio i vrijeme greške. Ova osnovna funkcija koristiti će se za sve zahtjeve prema API-ju.</w:t>
-          </w:r>
-        </w:p>
-        <w:p>
-          <w:pPr>
-            <w:pStyle w:val="Normal"/>
-            <w:rPr/>
-          </w:pPr>
-          <w:r>
-            <w:rPr/>
-            <w:t xml:space="preserve">Podaci koje gore prikazana funkcija dohvaća ovise o datom parametru URL. </w:t>
-          </w:r>
-          <w:r>
-            <w:rPr/>
-            <w:t xml:space="preserve">Za dohvaćanje objava i meta-podataka sa neke stranice implementirana je funkcija koja određuje potrebne dijelove URL-a i prosljeđuje niz znakova koji predstavljaju URL funkciji </w:t>
-          </w:r>
-          <w:r>
-            <w:rPr>
-              <w:rFonts w:asciiTheme="minorHAnsi" w:cstheme="minorBidi" w:eastAsiaTheme="minorHAnsi" w:hAnsiTheme="minorHAnsi"/>
-              <w:highlight w:val="yellow"/>
-            </w:rPr>
-            <w:t>[request_until_succeed]</w:t>
-          </w:r>
-          <w:r>
-            <w:rPr/>
-            <w:t xml:space="preserve">. API vraća podatke u JSON (eng. JavaScript Object Notation) obliku. JSON je format za razmjenu podataka, lako je čita i piše te je neovisan o izboru programskog jezika. Koristi se konvencije koje su poznate programskim jezicima iz C obitelji što ga čini idealnim izborom za izmjenu podataka. Za manipulaciju JSON tipom podatka koristi se Python-ov modul </w:t>
-          </w:r>
-          <w:r>
-            <w:rPr>
-              <w:i/>
-              <w:iCs/>
-            </w:rPr>
-            <w:t>json</w:t>
-          </w:r>
-          <w:r>
-            <w:rPr/>
-            <w:t xml:space="preserve"> koji je dio standardne biblioteke.</w:t>
-          </w:r>
-        </w:p>
-        <w:p>
-          <w:pPr>
-            <w:pStyle w:val="Normal"/>
-            <w:rPr>
-              <w:rFonts w:asciiTheme="minorHAnsi" w:cstheme="minorBidi" w:eastAsiaTheme="minorHAnsi" w:hAnsiTheme="minorHAnsi"/>
-              <w:highlight w:val="yellow"/>
-            </w:rPr>
-          </w:pPr>
-          <w:r>
-            <w:rPr>
-              <w:rFonts w:asciiTheme="minorHAnsi" w:cstheme="minorBidi" w:eastAsiaTheme="minorHAnsi" w:hAnsiTheme="minorHAnsi"/>
-              <w:highlight w:val="yellow"/>
-            </w:rPr>
-            <w:t xml:space="preserve">[Isječak koda funkcije </w:t>
-          </w:r>
-          <w:bookmarkStart w:id="9" w:name="__DdeLink__249_17155863"/>
-          <w:r>
-            <w:rPr>
-              <w:rFonts w:asciiTheme="minorHAnsi" w:cstheme="minorBidi" w:eastAsiaTheme="minorHAnsi" w:hAnsiTheme="minorHAnsi"/>
-              <w:highlight w:val="yellow"/>
-            </w:rPr>
-            <w:t>getFacebookPageFeedData</w:t>
-          </w:r>
-          <w:bookmarkEnd w:id="9"/>
-          <w:r>
-            <w:rPr>
-              <w:rFonts w:asciiTheme="minorHAnsi" w:cstheme="minorBidi" w:eastAsiaTheme="minorHAnsi" w:hAnsiTheme="minorHAnsi"/>
-              <w:highlight w:val="yellow"/>
-            </w:rPr>
-            <w:t>]</w:t>
-          </w:r>
-        </w:p>
-        <w:p>
-          <w:pPr>
-            <w:pStyle w:val="Normal"/>
-            <w:rPr/>
-          </w:pPr>
-          <w:r>
-            <w:rPr/>
-            <w:t xml:space="preserve">Funkcija </w:t>
-          </w:r>
-          <w:r>
-            <w:rPr>
-              <w:rFonts w:asciiTheme="minorHAnsi" w:cstheme="minorBidi" w:eastAsiaTheme="minorHAnsi" w:hAnsiTheme="minorHAnsi"/>
-              <w:highlight w:val="yellow"/>
-            </w:rPr>
-            <w:t>[</w:t>
-          </w:r>
-          <w:r>
-            <w:rPr>
-              <w:rFonts w:asciiTheme="minorHAnsi" w:cstheme="minorBidi" w:eastAsiaTheme="minorHAnsi" w:hAnsiTheme="minorHAnsi"/>
-              <w:highlight w:val="yellow"/>
-            </w:rPr>
-            <w:t>getFacebookPageFeedData</w:t>
-          </w:r>
-          <w:r>
-            <w:rPr>
-              <w:rFonts w:asciiTheme="minorHAnsi" w:cstheme="minorBidi" w:eastAsiaTheme="minorHAnsi" w:hAnsiTheme="minorHAnsi"/>
-              <w:highlight w:val="yellow"/>
-            </w:rPr>
-            <w:t>]</w:t>
-          </w:r>
-          <w:r>
-            <w:rPr/>
-            <w:t xml:space="preserve"> vraća dohvaćene podatke u JSON obliku za daljnju obradu. U varijabli </w:t>
-          </w:r>
-          <w:r>
-            <w:rPr>
-              <w:rFonts w:asciiTheme="minorHAnsi" w:cstheme="minorBidi" w:eastAsiaTheme="minorHAnsi" w:hAnsiTheme="minorHAnsi"/>
-              <w:highlight w:val="yellow"/>
-            </w:rPr>
-            <w:t>[parameters]</w:t>
-          </w:r>
-          <w:r>
-            <w:rPr/>
-            <w:t xml:space="preserve"> se sprema broj koji određuje koliko će se objava dohvatiti i </w:t>
-          </w:r>
-          <w:r>
-            <w:rPr>
-              <w:rFonts w:asciiTheme="minorHAnsi" w:cstheme="minorBidi" w:eastAsiaTheme="minorHAnsi" w:hAnsiTheme="minorHAnsi"/>
-              <w:highlight w:val="yellow"/>
-            </w:rPr>
-            <w:t>[access_token]</w:t>
-          </w:r>
-          <w:r>
-            <w:rPr/>
-            <w:t xml:space="preserve"> – niz znakova koji služi za autorizaciju i autentifikaciju programa koji šalje </w:t>
-          </w:r>
-          <w:r>
-            <w:rPr/>
-            <w:t>zahtjeve</w:t>
-          </w:r>
-          <w:r>
-            <w:rPr/>
-            <w:t xml:space="preserve"> prema API-ju. </w:t>
-          </w:r>
-          <w:r>
-            <w:rPr/>
-            <w:t xml:space="preserve">Kada se dohvaća veći broj objava API podatke razdvaja po stranicama. Za "listanje" stranica potrebno je slati zaseban zahtjev za iduću ili prethodnu stranu. URL za navigaciju po stranicama predstavljen je u JSON-u u objektu </w:t>
-          </w:r>
-          <w:r>
-            <w:rPr>
-              <w:rFonts w:asciiTheme="minorHAnsi" w:cstheme="minorBidi" w:eastAsiaTheme="minorHAnsi" w:hAnsiTheme="minorHAnsi"/>
-              <w:highlight w:val="yellow"/>
-            </w:rPr>
-            <w:t>[paging]</w:t>
-          </w:r>
-          <w:r>
-            <w:rPr/>
-            <w:t xml:space="preserve"> koji sadrži </w:t>
-          </w:r>
-          <w:r>
-            <w:rPr>
-              <w:rFonts w:asciiTheme="minorHAnsi" w:cstheme="minorBidi" w:eastAsiaTheme="minorHAnsi" w:hAnsiTheme="minorHAnsi"/>
-              <w:highlight w:val="yellow"/>
-            </w:rPr>
-            <w:t>[next i previous]</w:t>
-          </w:r>
-          <w:r>
-            <w:rPr/>
-            <w:t xml:space="preserve"> ključeve sa odgovarajućim vrijednostima u obliku niza znakova.</w:t>
+            <w:t>[slika URL-a neke stranice]</w:t>
+          </w:r>
+        </w:p>
+        <w:p>
+          <w:pPr>
+            <w:pStyle w:val="Normal"/>
+            <w:rPr/>
+          </w:pPr>
+          <w:r>
+            <w:rPr>
+              <w:i w:val="false"/>
+              <w:iCs w:val="false"/>
+            </w:rPr>
+            <w:t xml:space="preserve">Objave koje se dohvaćaju obično budu vezane za određenu temu a mogu biti objavljivane od strane korisnika učlanjenih na stranicu ili kao u slučaju portala koji  imaju službene Facebook stranice objave dolaze jedino od vlasnika stranice dok korisnici ostavljaju komentare na objave. </w:t>
+          </w:r>
+          <w:r>
+            <w:rPr>
+              <w:i w:val="false"/>
+              <w:iCs w:val="false"/>
+            </w:rPr>
+            <w:t>Prije prikupljanja podataka korisno je "ručno" analizirati potencijalnu stranicu da bi se utvrdile neke osnovne karakteristike kao što je učestalost objava, tematika objava i tip objava (primjerice stranice gdje korisnici postavljaju pitanja na određenu temu).</w:t>
           </w:r>
         </w:p>
         <w:p>
@@ -1456,8 +1520,8 @@
             <w:pStyle w:val="Heading1"/>
             <w:rPr/>
           </w:pPr>
-          <w:bookmarkStart w:id="10" w:name="_Toc451901996"/>
-          <w:bookmarkStart w:id="11" w:name="__RefHeading___Toc339_1326856321"/>
+          <w:bookmarkStart w:id="10" w:name="__RefHeading___Toc339_1326856321"/>
+          <w:bookmarkStart w:id="11" w:name="_Toc451901996"/>
           <w:bookmarkEnd w:id="10"/>
           <w:bookmarkEnd w:id="11"/>
           <w:r>
@@ -1490,8 +1554,8 @@
             <w:pStyle w:val="Heading2"/>
             <w:rPr/>
           </w:pPr>
-          <w:bookmarkStart w:id="12" w:name="_Toc451901997"/>
-          <w:bookmarkStart w:id="13" w:name="__RefHeading___Toc341_1326856321"/>
+          <w:bookmarkStart w:id="12" w:name="__RefHeading___Toc341_1326856321"/>
+          <w:bookmarkStart w:id="13" w:name="_Toc451901997"/>
           <w:bookmarkEnd w:id="12"/>
           <w:bookmarkEnd w:id="13"/>
           <w:r>
@@ -1584,8 +1648,8 @@
             <w:pStyle w:val="Heading3"/>
             <w:rPr/>
           </w:pPr>
-          <w:bookmarkStart w:id="14" w:name="_Toc451901998"/>
-          <w:bookmarkStart w:id="15" w:name="__RefHeading___Toc343_1326856321"/>
+          <w:bookmarkStart w:id="14" w:name="__RefHeading___Toc343_1326856321"/>
+          <w:bookmarkStart w:id="15" w:name="_Toc451901998"/>
           <w:bookmarkEnd w:id="14"/>
           <w:bookmarkEnd w:id="15"/>
           <w:r>
@@ -1608,8 +1672,8 @@
             <w:pStyle w:val="Heading3"/>
             <w:rPr/>
           </w:pPr>
-          <w:bookmarkStart w:id="16" w:name="_Toc451901999"/>
-          <w:bookmarkStart w:id="17" w:name="__RefHeading___Toc345_1326856321"/>
+          <w:bookmarkStart w:id="16" w:name="__RefHeading___Toc345_1326856321"/>
+          <w:bookmarkStart w:id="17" w:name="_Toc451901999"/>
           <w:bookmarkEnd w:id="16"/>
           <w:bookmarkEnd w:id="17"/>
           <w:r>
@@ -1933,8 +1997,8 @@
             <w:pStyle w:val="Heading2"/>
             <w:rPr/>
           </w:pPr>
-          <w:bookmarkStart w:id="18" w:name="_Toc451902000"/>
-          <w:bookmarkStart w:id="19" w:name="__RefHeading___Toc347_1326856321"/>
+          <w:bookmarkStart w:id="18" w:name="__RefHeading___Toc347_1326856321"/>
+          <w:bookmarkStart w:id="19" w:name="_Toc451902000"/>
           <w:bookmarkEnd w:id="18"/>
           <w:bookmarkEnd w:id="19"/>
           <w:r>
@@ -1960,8 +2024,8 @@
             <w:pStyle w:val="Heading2"/>
             <w:rPr/>
           </w:pPr>
-          <w:bookmarkStart w:id="20" w:name="_Toc451902001"/>
-          <w:bookmarkStart w:id="21" w:name="__RefHeading___Toc349_1326856321"/>
+          <w:bookmarkStart w:id="20" w:name="__RefHeading___Toc349_1326856321"/>
+          <w:bookmarkStart w:id="21" w:name="_Toc451902001"/>
           <w:bookmarkEnd w:id="20"/>
           <w:bookmarkEnd w:id="21"/>
           <w:r>
@@ -3268,6 +3332,132 @@
       <w:rFonts w:cs="OpenSymbol"/>
     </w:rPr>
   </w:style>
+  <w:style w:type="character" w:styleId="ListLabel31">
+    <w:name w:val="ListLabel 31"/>
+    <w:qFormat/>
+    <w:rPr>
+      <w:rFonts w:cs="OpenSymbol"/>
+    </w:rPr>
+  </w:style>
+  <w:style w:type="character" w:styleId="ListLabel32">
+    <w:name w:val="ListLabel 32"/>
+    <w:qFormat/>
+    <w:rPr>
+      <w:rFonts w:cs="OpenSymbol"/>
+    </w:rPr>
+  </w:style>
+  <w:style w:type="character" w:styleId="ListLabel33">
+    <w:name w:val="ListLabel 33"/>
+    <w:qFormat/>
+    <w:rPr>
+      <w:rFonts w:cs="OpenSymbol"/>
+    </w:rPr>
+  </w:style>
+  <w:style w:type="character" w:styleId="ListLabel34">
+    <w:name w:val="ListLabel 34"/>
+    <w:qFormat/>
+    <w:rPr>
+      <w:rFonts w:cs="OpenSymbol"/>
+    </w:rPr>
+  </w:style>
+  <w:style w:type="character" w:styleId="ListLabel35">
+    <w:name w:val="ListLabel 35"/>
+    <w:qFormat/>
+    <w:rPr>
+      <w:rFonts w:cs="OpenSymbol"/>
+    </w:rPr>
+  </w:style>
+  <w:style w:type="character" w:styleId="ListLabel36">
+    <w:name w:val="ListLabel 36"/>
+    <w:qFormat/>
+    <w:rPr>
+      <w:rFonts w:cs="OpenSymbol"/>
+    </w:rPr>
+  </w:style>
+  <w:style w:type="character" w:styleId="ListLabel37">
+    <w:name w:val="ListLabel 37"/>
+    <w:qFormat/>
+    <w:rPr>
+      <w:rFonts w:cs="OpenSymbol"/>
+    </w:rPr>
+  </w:style>
+  <w:style w:type="character" w:styleId="ListLabel38">
+    <w:name w:val="ListLabel 38"/>
+    <w:qFormat/>
+    <w:rPr>
+      <w:rFonts w:cs="OpenSymbol"/>
+    </w:rPr>
+  </w:style>
+  <w:style w:type="character" w:styleId="ListLabel39">
+    <w:name w:val="ListLabel 39"/>
+    <w:qFormat/>
+    <w:rPr>
+      <w:rFonts w:cs="OpenSymbol"/>
+    </w:rPr>
+  </w:style>
+  <w:style w:type="character" w:styleId="ListLabel40">
+    <w:name w:val="ListLabel 40"/>
+    <w:qFormat/>
+    <w:rPr>
+      <w:rFonts w:cs="OpenSymbol"/>
+    </w:rPr>
+  </w:style>
+  <w:style w:type="character" w:styleId="ListLabel41">
+    <w:name w:val="ListLabel 41"/>
+    <w:qFormat/>
+    <w:rPr>
+      <w:rFonts w:cs="OpenSymbol"/>
+    </w:rPr>
+  </w:style>
+  <w:style w:type="character" w:styleId="ListLabel42">
+    <w:name w:val="ListLabel 42"/>
+    <w:qFormat/>
+    <w:rPr>
+      <w:rFonts w:cs="OpenSymbol"/>
+    </w:rPr>
+  </w:style>
+  <w:style w:type="character" w:styleId="ListLabel43">
+    <w:name w:val="ListLabel 43"/>
+    <w:qFormat/>
+    <w:rPr>
+      <w:rFonts w:cs="OpenSymbol"/>
+    </w:rPr>
+  </w:style>
+  <w:style w:type="character" w:styleId="ListLabel44">
+    <w:name w:val="ListLabel 44"/>
+    <w:qFormat/>
+    <w:rPr>
+      <w:rFonts w:cs="OpenSymbol"/>
+    </w:rPr>
+  </w:style>
+  <w:style w:type="character" w:styleId="ListLabel45">
+    <w:name w:val="ListLabel 45"/>
+    <w:qFormat/>
+    <w:rPr>
+      <w:rFonts w:cs="OpenSymbol"/>
+    </w:rPr>
+  </w:style>
+  <w:style w:type="character" w:styleId="ListLabel46">
+    <w:name w:val="ListLabel 46"/>
+    <w:qFormat/>
+    <w:rPr>
+      <w:rFonts w:cs="OpenSymbol"/>
+    </w:rPr>
+  </w:style>
+  <w:style w:type="character" w:styleId="ListLabel47">
+    <w:name w:val="ListLabel 47"/>
+    <w:qFormat/>
+    <w:rPr>
+      <w:rFonts w:cs="OpenSymbol"/>
+    </w:rPr>
+  </w:style>
+  <w:style w:type="character" w:styleId="ListLabel48">
+    <w:name w:val="ListLabel 48"/>
+    <w:qFormat/>
+    <w:rPr>
+      <w:rFonts w:cs="OpenSymbol"/>
+    </w:rPr>
+  </w:style>
   <w:style w:type="paragraph" w:styleId="Heading">
     <w:name w:val="Heading"/>
     <w:basedOn w:val="Normal"/>

</xml_diff>